<commit_message>
Update instructions for employees/logistics module
Update employees/logistics CLI instructions.
Merge all instructions to a single PDF.
</commit_message>
<xml_diff>
--- a/docs/הוראות הפעלה.docx
+++ b/docs/הוראות הפעלה.docx
@@ -154,11 +154,28 @@
         <w:t xml:space="preserve"> או למודול עובדים יחד עם הובלות</w:t>
       </w:r>
       <w:r>
-        <w:rPr>
-          <w:rFonts w:hint="cs"/>
-          <w:rtl/>
-        </w:rPr>
-        <w:t xml:space="preserve"> או לצאת מהמערכת. לגמרי.</w:t>
+        <w:t>,</w:t>
+      </w:r>
+      <w:r>
+        <w:rPr>
+          <w:rFonts w:hint="cs"/>
+          <w:rtl/>
+        </w:rPr>
+        <w:t xml:space="preserve"> </w:t>
+      </w:r>
+      <w:r>
+        <w:rPr>
+          <w:rFonts w:hint="cs"/>
+          <w:rtl/>
+        </w:rPr>
+        <w:t xml:space="preserve">או להתחבר בתור עובד במערכת, </w:t>
+      </w:r>
+      <w:r>
+        <w:rPr>
+          <w:rFonts w:hint="cs"/>
+          <w:rtl/>
+        </w:rPr>
+        <w:t>או לצאת מהמערכת. לגמרי.</w:t>
       </w:r>
     </w:p>
     <w:p>
@@ -186,7 +203,6 @@
       <w:pPr>
         <w:bidi/>
         <w:rPr>
-          <w:rFonts w:hint="cs"/>
           <w:rtl/>
         </w:rPr>
       </w:pPr>
@@ -250,6 +266,78 @@
           <w:rtl/>
         </w:rPr>
         <w:t xml:space="preserve"> של המשתמש שאליו תרצו להתחבר.</w:t>
+      </w:r>
+    </w:p>
+    <w:p>
+      <w:pPr>
+        <w:bidi/>
+        <w:rPr>
+          <w:rFonts w:hint="cs"/>
+          <w:rtl/>
+        </w:rPr>
+      </w:pPr>
+      <w:r>
+        <w:rPr>
+          <w:rFonts w:hint="cs"/>
+          <w:rtl/>
+        </w:rPr>
+        <w:t xml:space="preserve">עובדים שימושיים מהמידע לדוגמה אליהם ניתן להתחבר: </w:t>
+      </w:r>
+      <w:r>
+        <w:rPr>
+          <w:rFonts w:hint="cs"/>
+          <w:rtl/>
+        </w:rPr>
+        <w:t>111 עובד כוח אד</w:t>
+      </w:r>
+      <w:r>
+        <w:rPr>
+          <w:rFonts w:hint="cs"/>
+          <w:rtl/>
+        </w:rPr>
+        <w:t xml:space="preserve">ם, </w:t>
+      </w:r>
+      <w:r>
+        <w:rPr>
+          <w:rFonts w:hint="cs"/>
+          <w:rtl/>
+        </w:rPr>
+        <w:t>612 מנהל משמרת</w:t>
+      </w:r>
+      <w:r>
+        <w:rPr>
+          <w:rFonts w:hint="cs"/>
+          <w:rtl/>
+        </w:rPr>
+        <w:t xml:space="preserve">, </w:t>
+      </w:r>
+      <w:r>
+        <w:rPr>
+          <w:rFonts w:hint="cs"/>
+          <w:rtl/>
+        </w:rPr>
+        <w:t>813 מנהלת חנות</w:t>
+      </w:r>
+      <w:r>
+        <w:rPr>
+          <w:rFonts w:hint="cs"/>
+          <w:rtl/>
+        </w:rPr>
+        <w:t xml:space="preserve">, </w:t>
+      </w:r>
+      <w:r>
+        <w:rPr>
+          <w:rFonts w:hint="cs"/>
+          <w:rtl/>
+        </w:rPr>
+        <w:t>913 מנהלת לוגיסטית</w:t>
+      </w:r>
+      <w:r>
+        <w:rPr>
+          <w:rFonts w:hint="cs"/>
+          <w:rtl/>
+        </w:rPr>
+        <w:t>.</w:t>
       </w:r>
     </w:p>
     <w:p>
@@ -457,23 +545,7 @@
           <w:rFonts w:hint="cs"/>
           <w:rtl/>
         </w:rPr>
-        <w:t xml:space="preserve"> הזנה לפי הסדר: מספר </w:t>
-      </w:r>
-      <w:proofErr w:type="spellStart"/>
-      <w:r>
-        <w:rPr>
-          <w:rFonts w:hint="cs"/>
-          <w:rtl/>
-        </w:rPr>
-        <w:t>ח"פ</w:t>
-      </w:r>
-      <w:proofErr w:type="spellEnd"/>
-      <w:r>
-        <w:rPr>
-          <w:rFonts w:hint="cs"/>
-          <w:rtl/>
-        </w:rPr>
-        <w:t xml:space="preserve"> של הספק, מספר חשבון בנק של הספק, שם חברת הספק, האם הספק מספק בעצמו, בחירת דרך תשלום של ספק ("1"/"2"), אם הספק מספק בעצמו יופיע בחירה של יום קבוע בשבוע (הזנה באנגלית של ימות השבוע), הזנה של פרטי איש הקשר של הספק </w:t>
+        <w:t xml:space="preserve"> הזנה לפי הסדר: מספר ח"פ של הספק, מספר חשבון בנק של הספק, שם חברת הספק, האם הספק מספק בעצמו, בחירת דרך תשלום של ספק ("1"/"2"), אם הספק מספק בעצמו יופיע בחירה של יום קבוע בשבוע (הזנה באנגלית של ימות השבוע), הזנה של פרטי איש הקשר של הספק </w:t>
       </w:r>
       <w:r>
         <w:rPr>
@@ -582,23 +654,7 @@
           <w:rFonts w:hint="cs"/>
           <w:rtl/>
         </w:rPr>
-        <w:t xml:space="preserve"> הזנת מספר </w:t>
-      </w:r>
-      <w:proofErr w:type="spellStart"/>
-      <w:r>
-        <w:rPr>
-          <w:rFonts w:hint="cs"/>
-          <w:rtl/>
-        </w:rPr>
-        <w:t>ח"פ</w:t>
-      </w:r>
-      <w:proofErr w:type="spellEnd"/>
-      <w:r>
-        <w:rPr>
-          <w:rFonts w:hint="cs"/>
-          <w:rtl/>
-        </w:rPr>
-        <w:t xml:space="preserve"> של הספק שיצרתם בשלב א, הזנת המספר הקטלוגי של המוצר שמוסיפים, הזנה של השם של המוצר, הזנה של שם הקטגוריה של המוצר, הזנה של מחיר המוצר. </w:t>
+        <w:t xml:space="preserve"> הזנת מספר ח"פ של הספק שיצרתם בשלב א, הזנת המספר הקטלוגי של המוצר שמוסיפים, הזנה של השם של המוצר, הזנה של שם הקטגוריה של המוצר, הזנה של מחיר המוצר. </w:t>
       </w:r>
     </w:p>
     <w:p>
@@ -709,23 +765,7 @@
           <w:rFonts w:hint="cs"/>
           <w:rtl/>
         </w:rPr>
-        <w:t xml:space="preserve"> הזנה לפי הסדר: הזנת מספר </w:t>
-      </w:r>
-      <w:proofErr w:type="spellStart"/>
-      <w:r>
-        <w:rPr>
-          <w:rFonts w:hint="cs"/>
-          <w:rtl/>
-        </w:rPr>
-        <w:t>ח"פ</w:t>
-      </w:r>
-      <w:proofErr w:type="spellEnd"/>
-      <w:r>
-        <w:rPr>
-          <w:rFonts w:hint="cs"/>
-          <w:rtl/>
-        </w:rPr>
-        <w:t xml:space="preserve"> של הספק שיצרתם, הזנת המספר הקטלוגי של המוצר שאליו מכוונת ההזמנה, הזנת הכמות של המוצרים אליהם תינתן ההנחה, הזנת אחוז ההנחה (לדוגמא עבור הנחה של 50% הזינו 0.5). </w:t>
+        <w:t xml:space="preserve"> הזנה לפי הסדר: הזנת מספר ח"פ של הספק שיצרתם, הזנת המספר הקטלוגי של המוצר שאליו מכוונת ההזמנה, הזנת הכמות של המוצרים אליהם תינתן ההנחה, הזנת אחוז ההנחה (לדוגמא עבור הנחה של 50% הזינו 0.5). </w:t>
       </w:r>
     </w:p>
     <w:p>
@@ -784,6 +824,7 @@
           <w:rFonts w:hint="cs"/>
           <w:rtl/>
         </w:rPr>
+        <w:lastRenderedPageBreak/>
         <w:t xml:space="preserve">בשביל לערוך יצירה מסוימת, תכנסו לתת תפריט המתאים, ותעקבו אחר ההוראות לעריכה, כנ"ל למחיקה של יצירה מסוימת. </w:t>
       </w:r>
     </w:p>
@@ -811,7 +852,6 @@
           <w:bCs/>
           <w:rtl/>
         </w:rPr>
-        <w:lastRenderedPageBreak/>
         <w:t xml:space="preserve">ביטול הזמנה - </w:t>
       </w:r>
       <w:r>
@@ -839,27 +879,7 @@
           <w:bCs/>
           <w:rtl/>
         </w:rPr>
-        <w:t xml:space="preserve">מספרי תעודת זהות של המחסנאי, המנהל הלוגיסטי ומנהל </w:t>
-      </w:r>
-      <w:proofErr w:type="spellStart"/>
-      <w:r>
-        <w:rPr>
-          <w:rFonts w:cs="Arial"/>
-          <w:b/>
-          <w:bCs/>
-          <w:rtl/>
-        </w:rPr>
-        <w:t>כח</w:t>
-      </w:r>
-      <w:proofErr w:type="spellEnd"/>
-      <w:r>
-        <w:rPr>
-          <w:rFonts w:cs="Arial"/>
-          <w:b/>
-          <w:bCs/>
-          <w:rtl/>
-        </w:rPr>
-        <w:t xml:space="preserve"> האדם שאישרו</w:t>
+        <w:t>מספרי תעודת זהות של המחסנאי, המנהל הלוגיסטי ומנהל כח האדם שאישרו</w:t>
       </w:r>
       <w:r>
         <w:rPr>
@@ -962,7 +982,21 @@
         <w:rPr>
           <w:rFonts w:ascii="Courier New" w:hAnsi="Courier New" w:cs="Courier New"/>
         </w:rPr>
-        <w:t>&gt; &lt;arg1,arg2,….&gt;</w:t>
+        <w:t>&gt; &lt;arg</w:t>
+      </w:r>
+      <w:proofErr w:type="gramStart"/>
+      <w:r>
+        <w:rPr>
+          <w:rFonts w:ascii="Courier New" w:hAnsi="Courier New" w:cs="Courier New"/>
+        </w:rPr>
+        <w:t>1,arg</w:t>
+      </w:r>
+      <w:proofErr w:type="gramEnd"/>
+      <w:r>
+        <w:rPr>
+          <w:rFonts w:ascii="Courier New" w:hAnsi="Courier New" w:cs="Courier New"/>
+        </w:rPr>
+        <w:t>2,….&gt;</w:t>
       </w:r>
     </w:p>
     <w:p>
@@ -1039,19 +1073,28 @@
           <w:rFonts w:ascii="Courier New" w:hAnsi="Courier New" w:cs="Courier New"/>
         </w:rPr>
       </w:pPr>
-      <w:r>
-        <w:rPr>
-          <w:rFonts w:ascii="Courier New" w:hAnsi="Courier New" w:cs="Courier New"/>
-        </w:rPr>
-        <w:t>nameOfTheNewProduct,manufacturer,manufacturerPrice,customerPrice</w:t>
-      </w:r>
-    </w:p>
-    <w:p>
-      <w:pPr>
-        <w:rPr>
-          <w:rFonts w:ascii="Courier New" w:hAnsi="Courier New" w:cs="Courier New"/>
-        </w:rPr>
-      </w:pPr>
+      <w:proofErr w:type="gramStart"/>
+      <w:r>
+        <w:rPr>
+          <w:rFonts w:ascii="Courier New" w:hAnsi="Courier New" w:cs="Courier New"/>
+        </w:rPr>
+        <w:t>nameOfTheNewProduct,manufacturer</w:t>
+      </w:r>
+      <w:proofErr w:type="gramEnd"/>
+      <w:r>
+        <w:rPr>
+          <w:rFonts w:ascii="Courier New" w:hAnsi="Courier New" w:cs="Courier New"/>
+        </w:rPr>
+        <w:t>,manufacturerPrice,customerPrice</w:t>
+      </w:r>
+    </w:p>
+    <w:p>
+      <w:pPr>
+        <w:rPr>
+          <w:rFonts w:ascii="Courier New" w:hAnsi="Courier New" w:cs="Courier New"/>
+        </w:rPr>
+      </w:pPr>
+      <w:proofErr w:type="gramStart"/>
       <w:r>
         <w:rPr>
           <w:rFonts w:ascii="Courier New" w:hAnsi="Courier New" w:cs="Courier New"/>
@@ -1063,7 +1106,14 @@
         <w:rPr>
           <w:rFonts w:ascii="Courier New" w:hAnsi="Courier New" w:cs="Courier New"/>
         </w:rPr>
-        <w:t>minimumQuantity,supplyTime,category,subCategory,subSubCategory</w:t>
+        <w:t>minimumQuantity</w:t>
+      </w:r>
+      <w:proofErr w:type="gramEnd"/>
+      <w:r>
+        <w:rPr>
+          <w:rFonts w:ascii="Courier New" w:hAnsi="Courier New" w:cs="Courier New"/>
+        </w:rPr>
+        <w:t>,supplyTime,category,subCategory,subSubCategory</w:t>
       </w:r>
       <w:proofErr w:type="spellEnd"/>
     </w:p>
@@ -1191,23 +1241,7 @@
           <w:rFonts w:cs="Arial"/>
           <w:rtl/>
         </w:rPr>
-        <w:t>המוצר "</w:t>
-      </w:r>
-      <w:proofErr w:type="spellStart"/>
-      <w:r>
-        <w:rPr>
-          <w:rFonts w:cs="Arial"/>
-          <w:rtl/>
-        </w:rPr>
-        <w:t>קוטג</w:t>
-      </w:r>
-      <w:proofErr w:type="spellEnd"/>
-      <w:r>
-        <w:rPr>
-          <w:rFonts w:cs="Arial"/>
-          <w:rtl/>
-        </w:rPr>
-        <w:t>'" ייתכנו מספר פריטים בעלי קודים</w:t>
+        <w:t>המוצר "קוטג'" ייתכנו מספר פריטים בעלי קודים</w:t>
       </w:r>
       <w:r>
         <w:rPr>
@@ -1293,7 +1327,25 @@
           <w:sz w:val="18"/>
           <w:szCs w:val="18"/>
         </w:rPr>
-        <w:t xml:space="preserve"> productId,store,location,supplier,expirationDate(YYYY-MM-DD),onShelf</w:t>
+        <w:t xml:space="preserve"> </w:t>
+      </w:r>
+      <w:proofErr w:type="gramStart"/>
+      <w:r>
+        <w:rPr>
+          <w:rFonts w:ascii="Courier New" w:hAnsi="Courier New" w:cs="Courier New"/>
+          <w:sz w:val="18"/>
+          <w:szCs w:val="18"/>
+        </w:rPr>
+        <w:t>productId,store</w:t>
+      </w:r>
+      <w:proofErr w:type="gramEnd"/>
+      <w:r>
+        <w:rPr>
+          <w:rFonts w:ascii="Courier New" w:hAnsi="Courier New" w:cs="Courier New"/>
+          <w:sz w:val="18"/>
+          <w:szCs w:val="18"/>
+        </w:rPr>
+        <w:t>,location,supplier,expirationDate(YYYY-MM-DD),onShelf</w:t>
       </w:r>
     </w:p>
     <w:p>
@@ -1376,6 +1428,7 @@
         <w:t xml:space="preserve"> </w:t>
       </w:r>
       <w:proofErr w:type="spellStart"/>
+      <w:proofErr w:type="gramStart"/>
       <w:r>
         <w:rPr>
           <w:rFonts w:ascii="Courier New" w:hAnsi="Courier New" w:cs="Courier New"/>
@@ -1383,6 +1436,7 @@
         <w:t>productId,itemId</w:t>
       </w:r>
       <w:proofErr w:type="spellEnd"/>
+      <w:proofErr w:type="gramEnd"/>
     </w:p>
     <w:p>
       <w:pPr>
@@ -1428,11 +1482,19 @@
         <w:t xml:space="preserve"> </w:t>
       </w:r>
       <w:proofErr w:type="spellStart"/>
-      <w:r>
-        <w:rPr>
-          <w:rFonts w:ascii="Courier New" w:hAnsi="Courier New" w:cs="Courier New"/>
-        </w:rPr>
-        <w:t>productId,itemId,isDefect,defectReporter</w:t>
+      <w:proofErr w:type="gramStart"/>
+      <w:r>
+        <w:rPr>
+          <w:rFonts w:ascii="Courier New" w:hAnsi="Courier New" w:cs="Courier New"/>
+        </w:rPr>
+        <w:t>productId,itemId</w:t>
+      </w:r>
+      <w:proofErr w:type="gramEnd"/>
+      <w:r>
+        <w:rPr>
+          <w:rFonts w:ascii="Courier New" w:hAnsi="Courier New" w:cs="Courier New"/>
+        </w:rPr>
+        <w:t>,isDefect,defectReporter</w:t>
       </w:r>
       <w:proofErr w:type="spellEnd"/>
     </w:p>
@@ -1480,6 +1542,7 @@
         <w:t xml:space="preserve"> </w:t>
       </w:r>
       <w:proofErr w:type="spellStart"/>
+      <w:proofErr w:type="gramStart"/>
       <w:r>
         <w:rPr>
           <w:rFonts w:ascii="Courier New" w:hAnsi="Courier New" w:cs="Courier New"/>
@@ -1487,6 +1550,7 @@
         <w:t>productid,itemId</w:t>
       </w:r>
       <w:proofErr w:type="spellEnd"/>
+      <w:proofErr w:type="gramEnd"/>
     </w:p>
     <w:p>
       <w:pPr>
@@ -1532,28 +1596,37 @@
         <w:t xml:space="preserve"> </w:t>
       </w:r>
       <w:proofErr w:type="spellStart"/>
-      <w:r>
-        <w:rPr>
-          <w:rFonts w:ascii="Courier New" w:hAnsi="Courier New" w:cs="Courier New"/>
-        </w:rPr>
-        <w:t>productId,itemId,location</w:t>
-      </w:r>
-      <w:proofErr w:type="spellEnd"/>
-    </w:p>
-    <w:p>
-      <w:pPr>
-        <w:bidi/>
-        <w:rPr>
-          <w:u w:val="single"/>
-          <w:rtl/>
-        </w:rPr>
-      </w:pPr>
-      <w:r>
-        <w:rPr>
-          <w:rFonts w:cs="Arial"/>
-          <w:u w:val="single"/>
-          <w:rtl/>
-        </w:rPr>
+      <w:proofErr w:type="gramStart"/>
+      <w:r>
+        <w:rPr>
+          <w:rFonts w:ascii="Courier New" w:hAnsi="Courier New" w:cs="Courier New"/>
+        </w:rPr>
+        <w:t>productId,itemId</w:t>
+      </w:r>
+      <w:proofErr w:type="gramEnd"/>
+      <w:r>
+        <w:rPr>
+          <w:rFonts w:ascii="Courier New" w:hAnsi="Courier New" w:cs="Courier New"/>
+        </w:rPr>
+        <w:t>,location</w:t>
+      </w:r>
+      <w:proofErr w:type="spellEnd"/>
+    </w:p>
+    <w:p>
+      <w:pPr>
+        <w:bidi/>
+        <w:rPr>
+          <w:u w:val="single"/>
+          <w:rtl/>
+        </w:rPr>
+      </w:pPr>
+      <w:r>
+        <w:rPr>
+          <w:rFonts w:cs="Arial"/>
+          <w:u w:val="single"/>
+          <w:rtl/>
+        </w:rPr>
+        <w:lastRenderedPageBreak/>
         <w:t>מעבר פריט מהמדף למחסן ולהיפך</w:t>
       </w:r>
       <w:r>
@@ -1584,11 +1657,19 @@
         <w:t xml:space="preserve"> </w:t>
       </w:r>
       <w:proofErr w:type="spellStart"/>
-      <w:r>
-        <w:rPr>
-          <w:rFonts w:ascii="Courier New" w:hAnsi="Courier New" w:cs="Courier New"/>
-        </w:rPr>
-        <w:t>productId,itemId,onShelf</w:t>
+      <w:proofErr w:type="gramStart"/>
+      <w:r>
+        <w:rPr>
+          <w:rFonts w:ascii="Courier New" w:hAnsi="Courier New" w:cs="Courier New"/>
+        </w:rPr>
+        <w:t>productId,itemId</w:t>
+      </w:r>
+      <w:proofErr w:type="gramEnd"/>
+      <w:r>
+        <w:rPr>
+          <w:rFonts w:ascii="Courier New" w:hAnsi="Courier New" w:cs="Courier New"/>
+        </w:rPr>
+        <w:t>,onShelf</w:t>
       </w:r>
       <w:proofErr w:type="spellEnd"/>
     </w:p>
@@ -1619,7 +1700,6 @@
           <w:bCs/>
           <w:rtl/>
         </w:rPr>
-        <w:lastRenderedPageBreak/>
         <w:t>דוחות</w:t>
       </w:r>
       <w:r>
@@ -1728,6 +1808,7 @@
         <w:t xml:space="preserve"> </w:t>
       </w:r>
       <w:proofErr w:type="spellStart"/>
+      <w:proofErr w:type="gramStart"/>
       <w:r>
         <w:rPr>
           <w:rFonts w:ascii="Courier New" w:hAnsi="Courier New" w:cs="Courier New"/>
@@ -1735,6 +1816,7 @@
         <w:t>nameOfTheNewReport,reportProducer</w:t>
       </w:r>
       <w:proofErr w:type="spellEnd"/>
+      <w:proofErr w:type="gramEnd"/>
     </w:p>
     <w:p>
       <w:pPr>
@@ -1781,6 +1863,7 @@
         <w:t xml:space="preserve"> </w:t>
       </w:r>
       <w:proofErr w:type="spellStart"/>
+      <w:proofErr w:type="gramStart"/>
       <w:r>
         <w:rPr>
           <w:rFonts w:ascii="Courier New" w:hAnsi="Courier New" w:cs="Courier New"/>
@@ -1788,6 +1871,7 @@
         <w:t>nameOfTheNewReport,reportProducer</w:t>
       </w:r>
       <w:proofErr w:type="spellEnd"/>
+      <w:proofErr w:type="gramEnd"/>
     </w:p>
     <w:p>
       <w:pPr>
@@ -1834,6 +1918,7 @@
         <w:t xml:space="preserve"> </w:t>
       </w:r>
       <w:proofErr w:type="spellStart"/>
+      <w:proofErr w:type="gramStart"/>
       <w:r>
         <w:rPr>
           <w:rFonts w:ascii="Courier New" w:hAnsi="Courier New" w:cs="Courier New"/>
@@ -1841,6 +1926,7 @@
         <w:t>nameOfTheNewReport,reportProducer</w:t>
       </w:r>
       <w:proofErr w:type="spellEnd"/>
+      <w:proofErr w:type="gramEnd"/>
     </w:p>
     <w:p>
       <w:pPr>
@@ -1887,6 +1973,7 @@
         <w:t xml:space="preserve"> </w:t>
       </w:r>
       <w:proofErr w:type="spellStart"/>
+      <w:proofErr w:type="gramStart"/>
       <w:r>
         <w:rPr>
           <w:rFonts w:ascii="Courier New" w:hAnsi="Courier New" w:cs="Courier New"/>
@@ -1894,6 +1981,7 @@
         <w:t>nameOfTheNewReport,reportProducer</w:t>
       </w:r>
       <w:proofErr w:type="spellEnd"/>
+      <w:proofErr w:type="gramEnd"/>
     </w:p>
     <w:p>
       <w:pPr>
@@ -1940,11 +2028,19 @@
         <w:t xml:space="preserve"> </w:t>
       </w:r>
       <w:proofErr w:type="spellStart"/>
-      <w:r>
-        <w:rPr>
-          <w:rFonts w:ascii="Courier New" w:hAnsi="Courier New" w:cs="Courier New"/>
-        </w:rPr>
-        <w:t>nameOfTheNewReport,reportProducer,suppName</w:t>
+      <w:proofErr w:type="gramStart"/>
+      <w:r>
+        <w:rPr>
+          <w:rFonts w:ascii="Courier New" w:hAnsi="Courier New" w:cs="Courier New"/>
+        </w:rPr>
+        <w:t>nameOfTheNewReport,reportProducer</w:t>
+      </w:r>
+      <w:proofErr w:type="gramEnd"/>
+      <w:r>
+        <w:rPr>
+          <w:rFonts w:ascii="Courier New" w:hAnsi="Courier New" w:cs="Courier New"/>
+        </w:rPr>
+        <w:t>,suppName</w:t>
       </w:r>
       <w:proofErr w:type="spellEnd"/>
     </w:p>
@@ -1993,11 +2089,19 @@
         <w:t xml:space="preserve"> </w:t>
       </w:r>
       <w:proofErr w:type="spellStart"/>
-      <w:r>
-        <w:rPr>
-          <w:rFonts w:ascii="Courier New" w:hAnsi="Courier New" w:cs="Courier New"/>
-        </w:rPr>
-        <w:t>nameOfTheNewReport,reportProducer,proName</w:t>
+      <w:proofErr w:type="gramStart"/>
+      <w:r>
+        <w:rPr>
+          <w:rFonts w:ascii="Courier New" w:hAnsi="Courier New" w:cs="Courier New"/>
+        </w:rPr>
+        <w:t>nameOfTheNewReport,reportProducer</w:t>
+      </w:r>
+      <w:proofErr w:type="gramEnd"/>
+      <w:r>
+        <w:rPr>
+          <w:rFonts w:ascii="Courier New" w:hAnsi="Courier New" w:cs="Courier New"/>
+        </w:rPr>
+        <w:t>,proName</w:t>
       </w:r>
       <w:proofErr w:type="spellEnd"/>
     </w:p>
@@ -2047,11 +2151,19 @@
         <w:t xml:space="preserve"> </w:t>
       </w:r>
       <w:proofErr w:type="spellStart"/>
-      <w:r>
-        <w:rPr>
-          <w:rFonts w:ascii="Courier New" w:hAnsi="Courier New" w:cs="Courier New"/>
-        </w:rPr>
-        <w:t>nameOfTheNewReport,IdOfTheNewReport,reportProducer</w:t>
+      <w:proofErr w:type="gramStart"/>
+      <w:r>
+        <w:rPr>
+          <w:rFonts w:ascii="Courier New" w:hAnsi="Courier New" w:cs="Courier New"/>
+        </w:rPr>
+        <w:t>nameOfTheNewReport,IdOfTheNewReport</w:t>
+      </w:r>
+      <w:proofErr w:type="gramEnd"/>
+      <w:r>
+        <w:rPr>
+          <w:rFonts w:ascii="Courier New" w:hAnsi="Courier New" w:cs="Courier New"/>
+        </w:rPr>
+        <w:t>,reportProducer</w:t>
       </w:r>
       <w:proofErr w:type="spellEnd"/>
       <w:r>
@@ -2068,11 +2180,19 @@
         </w:rPr>
       </w:pPr>
       <w:proofErr w:type="spellStart"/>
-      <w:r>
-        <w:rPr>
-          <w:rFonts w:ascii="Courier New" w:hAnsi="Courier New" w:cs="Courier New"/>
-        </w:rPr>
-        <w:t>CatName,subCatName,subSubCatName</w:t>
+      <w:proofErr w:type="gramStart"/>
+      <w:r>
+        <w:rPr>
+          <w:rFonts w:ascii="Courier New" w:hAnsi="Courier New" w:cs="Courier New"/>
+        </w:rPr>
+        <w:t>CatName,subCatName</w:t>
+      </w:r>
+      <w:proofErr w:type="gramEnd"/>
+      <w:r>
+        <w:rPr>
+          <w:rFonts w:ascii="Courier New" w:hAnsi="Courier New" w:cs="Courier New"/>
+        </w:rPr>
+        <w:t>,subSubCatName</w:t>
       </w:r>
       <w:proofErr w:type="spellEnd"/>
     </w:p>
@@ -2274,6 +2394,7 @@
         <w:rPr>
           <w:rFonts w:ascii="Courier New" w:hAnsi="Courier New" w:cs="Courier New"/>
         </w:rPr>
+        <w:lastRenderedPageBreak/>
         <w:t>addCategory</w:t>
       </w:r>
       <w:proofErr w:type="spellEnd"/>
@@ -2346,7 +2467,6 @@
         <w:rPr>
           <w:rFonts w:ascii="Courier New" w:hAnsi="Courier New" w:cs="Courier New"/>
         </w:rPr>
-        <w:lastRenderedPageBreak/>
         <w:t>removeCategory</w:t>
       </w:r>
       <w:proofErr w:type="spellEnd"/>
@@ -2435,6 +2555,7 @@
         <w:t xml:space="preserve"> </w:t>
       </w:r>
       <w:proofErr w:type="spellStart"/>
+      <w:proofErr w:type="gramStart"/>
       <w:r>
         <w:rPr>
           <w:rFonts w:ascii="Courier New" w:hAnsi="Courier New" w:cs="Courier New"/>
@@ -2442,6 +2563,7 @@
         <w:t>categoryName,SubCategoryName</w:t>
       </w:r>
       <w:proofErr w:type="spellEnd"/>
+      <w:proofErr w:type="gramEnd"/>
     </w:p>
     <w:p>
       <w:pPr>
@@ -2487,6 +2609,7 @@
         <w:t xml:space="preserve"> </w:t>
       </w:r>
       <w:proofErr w:type="spellStart"/>
+      <w:proofErr w:type="gramStart"/>
       <w:r>
         <w:rPr>
           <w:rFonts w:ascii="Courier New" w:hAnsi="Courier New" w:cs="Courier New"/>
@@ -2494,6 +2617,7 @@
         <w:t>categoryName,SubCategoryName</w:t>
       </w:r>
       <w:proofErr w:type="spellEnd"/>
+      <w:proofErr w:type="gramEnd"/>
     </w:p>
     <w:p>
       <w:pPr>
@@ -2511,32 +2635,12 @@
           <w:bCs/>
           <w:rtl/>
         </w:rPr>
-        <w:t xml:space="preserve">תתי </w:t>
-      </w:r>
-      <w:proofErr w:type="spellStart"/>
-      <w:r>
-        <w:rPr>
-          <w:rFonts w:cs="Arial"/>
+        <w:t>תתי תתי קטגוריות</w:t>
+      </w:r>
+      <w:r>
+        <w:rPr>
           <w:b/>
           <w:bCs/>
-          <w:rtl/>
-        </w:rPr>
-        <w:t>תתי</w:t>
-      </w:r>
-      <w:proofErr w:type="spellEnd"/>
-      <w:r>
-        <w:rPr>
-          <w:rFonts w:cs="Arial"/>
-          <w:b/>
-          <w:bCs/>
-          <w:rtl/>
-        </w:rPr>
-        <w:t xml:space="preserve"> קטגוריות</w:t>
-      </w:r>
-      <w:r>
-        <w:rPr>
-          <w:b/>
-          <w:bCs/>
         </w:rPr>
         <w:t>:</w:t>
       </w:r>
@@ -2583,25 +2687,7 @@
           <w:u w:val="single"/>
           <w:rtl/>
         </w:rPr>
-        <w:t xml:space="preserve">הוספת תת </w:t>
-      </w:r>
-      <w:proofErr w:type="spellStart"/>
-      <w:r>
-        <w:rPr>
-          <w:rFonts w:cs="Arial"/>
-          <w:u w:val="single"/>
-          <w:rtl/>
-        </w:rPr>
-        <w:t>תת</w:t>
-      </w:r>
-      <w:proofErr w:type="spellEnd"/>
-      <w:r>
-        <w:rPr>
-          <w:rFonts w:cs="Arial"/>
-          <w:u w:val="single"/>
-          <w:rtl/>
-        </w:rPr>
-        <w:t xml:space="preserve"> קטגוריה לתת קטגוריה קיימת</w:t>
+        <w:t>הוספת תת תת קטגוריה לתת קטגוריה קיימת</w:t>
       </w:r>
       <w:r>
         <w:rPr>
@@ -2631,47 +2717,37 @@
         <w:t xml:space="preserve"> </w:t>
       </w:r>
       <w:proofErr w:type="spellStart"/>
-      <w:r>
-        <w:rPr>
-          <w:rFonts w:ascii="Courier New" w:hAnsi="Courier New" w:cs="Courier New"/>
-        </w:rPr>
-        <w:t>categoryName,SubCategoryName,SubSubCategoryName</w:t>
-      </w:r>
-      <w:proofErr w:type="spellEnd"/>
-    </w:p>
-    <w:p>
-      <w:pPr>
-        <w:bidi/>
-        <w:rPr>
-          <w:u w:val="single"/>
-          <w:rtl/>
-        </w:rPr>
-      </w:pPr>
-      <w:r>
-        <w:rPr>
-          <w:rFonts w:cs="Arial"/>
-          <w:u w:val="single"/>
-          <w:rtl/>
-        </w:rPr>
-        <w:t xml:space="preserve">הסרת תת </w:t>
-      </w:r>
-      <w:proofErr w:type="spellStart"/>
-      <w:r>
-        <w:rPr>
-          <w:rFonts w:cs="Arial"/>
-          <w:u w:val="single"/>
-          <w:rtl/>
-        </w:rPr>
-        <w:t>תת</w:t>
-      </w:r>
-      <w:proofErr w:type="spellEnd"/>
-      <w:r>
-        <w:rPr>
-          <w:rFonts w:cs="Arial"/>
-          <w:u w:val="single"/>
-          <w:rtl/>
-        </w:rPr>
-        <w:t xml:space="preserve"> קטגוריה מתת קטגוריה קיימת</w:t>
+      <w:proofErr w:type="gramStart"/>
+      <w:r>
+        <w:rPr>
+          <w:rFonts w:ascii="Courier New" w:hAnsi="Courier New" w:cs="Courier New"/>
+        </w:rPr>
+        <w:t>categoryName,SubCategoryName</w:t>
+      </w:r>
+      <w:proofErr w:type="gramEnd"/>
+      <w:r>
+        <w:rPr>
+          <w:rFonts w:ascii="Courier New" w:hAnsi="Courier New" w:cs="Courier New"/>
+        </w:rPr>
+        <w:t>,SubSubCategoryName</w:t>
+      </w:r>
+      <w:proofErr w:type="spellEnd"/>
+    </w:p>
+    <w:p>
+      <w:pPr>
+        <w:bidi/>
+        <w:rPr>
+          <w:u w:val="single"/>
+          <w:rtl/>
+        </w:rPr>
+      </w:pPr>
+      <w:r>
+        <w:rPr>
+          <w:rFonts w:cs="Arial"/>
+          <w:u w:val="single"/>
+          <w:rtl/>
+        </w:rPr>
+        <w:t>הסרת תת תת קטגוריה מתת קטגוריה קיימת</w:t>
       </w:r>
       <w:r>
         <w:rPr>
@@ -2701,11 +2777,19 @@
         <w:t xml:space="preserve"> </w:t>
       </w:r>
       <w:proofErr w:type="spellStart"/>
-      <w:r>
-        <w:rPr>
-          <w:rFonts w:ascii="Courier New" w:hAnsi="Courier New" w:cs="Courier New"/>
-        </w:rPr>
-        <w:t>categoryName,SubCategoryName,SubSubCategoryName</w:t>
+      <w:proofErr w:type="gramStart"/>
+      <w:r>
+        <w:rPr>
+          <w:rFonts w:ascii="Courier New" w:hAnsi="Courier New" w:cs="Courier New"/>
+        </w:rPr>
+        <w:t>categoryName,SubCategoryName</w:t>
+      </w:r>
+      <w:proofErr w:type="gramEnd"/>
+      <w:r>
+        <w:rPr>
+          <w:rFonts w:ascii="Courier New" w:hAnsi="Courier New" w:cs="Courier New"/>
+        </w:rPr>
+        <w:t>,SubSubCategoryName</w:t>
       </w:r>
       <w:proofErr w:type="spellEnd"/>
     </w:p>
@@ -2828,6 +2912,7 @@
         </w:rPr>
       </w:pPr>
       <w:proofErr w:type="spellStart"/>
+      <w:proofErr w:type="gramStart"/>
       <w:r>
         <w:rPr>
           <w:rFonts w:ascii="Courier New" w:hAnsi="Courier New" w:cs="Courier New"/>
@@ -2835,6 +2920,7 @@
         <w:t>discount,startDate</w:t>
       </w:r>
       <w:proofErr w:type="spellEnd"/>
+      <w:proofErr w:type="gramEnd"/>
       <w:r>
         <w:rPr>
           <w:rFonts w:ascii="Courier New" w:hAnsi="Courier New" w:cs="Courier New"/>
@@ -2875,11 +2961,19 @@
         </w:rPr>
       </w:pPr>
       <w:proofErr w:type="spellStart"/>
-      <w:r>
-        <w:rPr>
-          <w:rFonts w:ascii="Courier New" w:hAnsi="Courier New" w:cs="Courier New"/>
-        </w:rPr>
-        <w:t>category,subCategory,subsubCategory</w:t>
+      <w:proofErr w:type="gramStart"/>
+      <w:r>
+        <w:rPr>
+          <w:rFonts w:ascii="Courier New" w:hAnsi="Courier New" w:cs="Courier New"/>
+        </w:rPr>
+        <w:t>category,subCategory</w:t>
+      </w:r>
+      <w:proofErr w:type="gramEnd"/>
+      <w:r>
+        <w:rPr>
+          <w:rFonts w:ascii="Courier New" w:hAnsi="Courier New" w:cs="Courier New"/>
+        </w:rPr>
+        <w:t>,subsubCategory</w:t>
       </w:r>
       <w:proofErr w:type="spellEnd"/>
     </w:p>
@@ -2929,6 +3023,7 @@
         </w:rPr>
       </w:pPr>
       <w:proofErr w:type="spellStart"/>
+      <w:proofErr w:type="gramStart"/>
       <w:r>
         <w:rPr>
           <w:rFonts w:ascii="Courier New" w:hAnsi="Courier New" w:cs="Courier New"/>
@@ -2936,6 +3031,7 @@
         <w:t>discount,startDate</w:t>
       </w:r>
       <w:proofErr w:type="spellEnd"/>
+      <w:proofErr w:type="gramEnd"/>
       <w:r>
         <w:rPr>
           <w:rFonts w:ascii="Courier New" w:hAnsi="Courier New" w:cs="Courier New"/>
@@ -3016,6 +3112,7 @@
         </w:rPr>
       </w:pPr>
       <w:proofErr w:type="spellStart"/>
+      <w:proofErr w:type="gramStart"/>
       <w:r>
         <w:rPr>
           <w:rFonts w:ascii="Courier New" w:hAnsi="Courier New" w:cs="Courier New"/>
@@ -3023,6 +3120,7 @@
         <w:t>discount,startDate</w:t>
       </w:r>
       <w:proofErr w:type="spellEnd"/>
+      <w:proofErr w:type="gramEnd"/>
       <w:r>
         <w:rPr>
           <w:rFonts w:ascii="Courier New" w:hAnsi="Courier New" w:cs="Courier New"/>
@@ -3075,17 +3173,8 @@
           <w:rFonts w:cs="Arial"/>
           <w:rtl/>
         </w:rPr>
-        <w:t xml:space="preserve">כמו כן ייתכנו עדכונים עבור מחירי המוצרים השונים, ללא קשר להנחה </w:t>
-      </w:r>
-      <w:proofErr w:type="spellStart"/>
-      <w:r>
-        <w:rPr>
-          <w:rFonts w:cs="Arial"/>
-          <w:rtl/>
-        </w:rPr>
-        <w:t>מוסימת</w:t>
-      </w:r>
-      <w:proofErr w:type="spellEnd"/>
+        <w:t>כמו כן ייתכנו עדכונים עבור מחירי המוצרים השונים, ללא קשר להנחה מוסימת</w:t>
+      </w:r>
       <w:r>
         <w:t xml:space="preserve"> </w:t>
       </w:r>
@@ -3176,6 +3265,7 @@
         <w:t xml:space="preserve"> </w:t>
       </w:r>
       <w:proofErr w:type="spellStart"/>
+      <w:proofErr w:type="gramStart"/>
       <w:r>
         <w:rPr>
           <w:rFonts w:ascii="Courier New" w:hAnsi="Courier New" w:cs="Courier New"/>
@@ -3183,45 +3273,7 @@
         <w:t>productId,price</w:t>
       </w:r>
       <w:proofErr w:type="spellEnd"/>
-    </w:p>
-    <w:p>
-      <w:pPr>
-        <w:rPr>
-          <w:rtl/>
-        </w:rPr>
-      </w:pPr>
-    </w:p>
-    <w:p>
-      <w:pPr>
-        <w:rPr>
-          <w:rtl/>
-        </w:rPr>
-      </w:pPr>
-    </w:p>
-    <w:p>
-      <w:pPr>
-        <w:bidi/>
-        <w:rPr>
-          <w:b/>
-          <w:bCs/>
-          <w:sz w:val="28"/>
-          <w:szCs w:val="28"/>
-          <w:u w:val="single"/>
-          <w:rtl/>
-        </w:rPr>
-      </w:pPr>
-      <w:r>
-        <w:rPr>
-          <w:rFonts w:hint="cs"/>
-          <w:b/>
-          <w:bCs/>
-          <w:sz w:val="28"/>
-          <w:szCs w:val="28"/>
-          <w:u w:val="single"/>
-          <w:rtl/>
-        </w:rPr>
-        <w:t>מודול עובדים והובלות:</w:t>
-      </w:r>
+      <w:proofErr w:type="gramEnd"/>
     </w:p>
     <w:sectPr>
       <w:type w:val="continuous"/>
@@ -3287,6 +3339,118 @@
 <file path=word/numbering.xml><?xml version="1.0" encoding="utf-8"?>
 <w:numbering xmlns:wpc="http://schemas.microsoft.com/office/word/2010/wordprocessingCanvas" xmlns:cx="http://schemas.microsoft.com/office/drawing/2014/chartex" xmlns:cx1="http://schemas.microsoft.com/office/drawing/2015/9/8/chartex" xmlns:cx2="http://schemas.microsoft.com/office/drawing/2015/10/21/chartex" xmlns:cx3="http://schemas.microsoft.com/office/drawing/2016/5/9/chartex" xmlns:cx4="http://schemas.microsoft.com/office/drawing/2016/5/10/chartex" xmlns:cx5="http://schemas.microsoft.com/office/drawing/2016/5/11/chartex" xmlns:cx6="http://schemas.microsoft.com/office/drawing/2016/5/12/chartex" xmlns:cx7="http://schemas.microsoft.com/office/drawing/2016/5/13/chartex" xmlns:cx8="http://schemas.microsoft.com/office/drawing/2016/5/14/chartex" xmlns:mc="http://schemas.openxmlformats.org/markup-compatibility/2006" xmlns:aink="http://schemas.microsoft.com/office/drawing/2016/ink" xmlns:am3d="http://schemas.microsoft.com/office/drawing/2017/model3d" xmlns:o="urn:schemas-microsoft-com:office:office" xmlns:oel="http://schemas.microsoft.com/office/2019/extlst" xmlns:r="http://schemas.openxmlformats.org/officeDocument/2006/relationships" xmlns:m="http://schemas.openxmlformats.org/officeDocument/2006/math" xmlns:v="urn:schemas-microsoft-com:vml" xmlns:wp14="http://schemas.microsoft.com/office/word/2010/wordprocessingDrawing" xmlns:wp="http://schemas.openxmlformats.org/drawingml/2006/wordprocessingDrawing" xmlns:w10="urn:schemas-microsoft-com:office:word" xmlns:w="http://schemas.openxmlformats.org/wordprocessingml/2006/main" xmlns:w14="http://schemas.microsoft.com/office/word/2010/wordml" xmlns:w15="http://schemas.microsoft.com/office/word/2012/wordml" xmlns:w16cex="http://schemas.microsoft.com/office/word/2018/wordml/cex" xmlns:w16cid="http://schemas.microsoft.com/office/word/2016/wordml/cid" xmlns:w16="http://schemas.microsoft.com/office/word/2018/wordml" xmlns:w16sdtdh="http://schemas.microsoft.com/office/word/2020/wordml/sdtdatahash" xmlns:w16se="http://schemas.microsoft.com/office/word/2015/wordml/symex" xmlns:wpg="http://schemas.microsoft.com/office/word/2010/wordprocessingGroup" xmlns:wpi="http://schemas.microsoft.com/office/word/2010/wordprocessingInk" xmlns:wne="http://schemas.microsoft.com/office/word/2006/wordml" xmlns:wps="http://schemas.microsoft.com/office/word/2010/wordprocessingShape" mc:Ignorable="w14 w15 w16se w16cid w16 w16cex w16sdtdh wp14">
   <w:abstractNum w:abstractNumId="0" w15:restartNumberingAfterBreak="0">
+    <w:nsid w:val="46B00A92"/>
+    <w:multiLevelType w:val="hybridMultilevel"/>
+    <w:tmpl w:val="498E1B04"/>
+    <w:lvl w:ilvl="0" w:tplc="C2C23BB0">
+      <w:numFmt w:val="bullet"/>
+      <w:lvlText w:val=""/>
+      <w:lvlJc w:val="left"/>
+      <w:pPr>
+        <w:ind w:left="720" w:hanging="360"/>
+      </w:pPr>
+      <w:rPr>
+        <w:rFonts w:ascii="Symbol" w:eastAsiaTheme="minorHAnsi" w:hAnsi="Symbol" w:cstheme="minorBidi" w:hint="default"/>
+      </w:rPr>
+    </w:lvl>
+    <w:lvl w:ilvl="1" w:tplc="20000003" w:tentative="1">
+      <w:start w:val="1"/>
+      <w:numFmt w:val="bullet"/>
+      <w:lvlText w:val="o"/>
+      <w:lvlJc w:val="left"/>
+      <w:pPr>
+        <w:ind w:left="1440" w:hanging="360"/>
+      </w:pPr>
+      <w:rPr>
+        <w:rFonts w:ascii="Courier New" w:hAnsi="Courier New" w:cs="Courier New" w:hint="default"/>
+      </w:rPr>
+    </w:lvl>
+    <w:lvl w:ilvl="2" w:tplc="20000005" w:tentative="1">
+      <w:start w:val="1"/>
+      <w:numFmt w:val="bullet"/>
+      <w:lvlText w:val=""/>
+      <w:lvlJc w:val="left"/>
+      <w:pPr>
+        <w:ind w:left="2160" w:hanging="360"/>
+      </w:pPr>
+      <w:rPr>
+        <w:rFonts w:ascii="Wingdings" w:hAnsi="Wingdings" w:hint="default"/>
+      </w:rPr>
+    </w:lvl>
+    <w:lvl w:ilvl="3" w:tplc="20000001" w:tentative="1">
+      <w:start w:val="1"/>
+      <w:numFmt w:val="bullet"/>
+      <w:lvlText w:val=""/>
+      <w:lvlJc w:val="left"/>
+      <w:pPr>
+        <w:ind w:left="2880" w:hanging="360"/>
+      </w:pPr>
+      <w:rPr>
+        <w:rFonts w:ascii="Symbol" w:hAnsi="Symbol" w:hint="default"/>
+      </w:rPr>
+    </w:lvl>
+    <w:lvl w:ilvl="4" w:tplc="20000003" w:tentative="1">
+      <w:start w:val="1"/>
+      <w:numFmt w:val="bullet"/>
+      <w:lvlText w:val="o"/>
+      <w:lvlJc w:val="left"/>
+      <w:pPr>
+        <w:ind w:left="3600" w:hanging="360"/>
+      </w:pPr>
+      <w:rPr>
+        <w:rFonts w:ascii="Courier New" w:hAnsi="Courier New" w:cs="Courier New" w:hint="default"/>
+      </w:rPr>
+    </w:lvl>
+    <w:lvl w:ilvl="5" w:tplc="20000005" w:tentative="1">
+      <w:start w:val="1"/>
+      <w:numFmt w:val="bullet"/>
+      <w:lvlText w:val=""/>
+      <w:lvlJc w:val="left"/>
+      <w:pPr>
+        <w:ind w:left="4320" w:hanging="360"/>
+      </w:pPr>
+      <w:rPr>
+        <w:rFonts w:ascii="Wingdings" w:hAnsi="Wingdings" w:hint="default"/>
+      </w:rPr>
+    </w:lvl>
+    <w:lvl w:ilvl="6" w:tplc="20000001" w:tentative="1">
+      <w:start w:val="1"/>
+      <w:numFmt w:val="bullet"/>
+      <w:lvlText w:val=""/>
+      <w:lvlJc w:val="left"/>
+      <w:pPr>
+        <w:ind w:left="5040" w:hanging="360"/>
+      </w:pPr>
+      <w:rPr>
+        <w:rFonts w:ascii="Symbol" w:hAnsi="Symbol" w:hint="default"/>
+      </w:rPr>
+    </w:lvl>
+    <w:lvl w:ilvl="7" w:tplc="20000003" w:tentative="1">
+      <w:start w:val="1"/>
+      <w:numFmt w:val="bullet"/>
+      <w:lvlText w:val="o"/>
+      <w:lvlJc w:val="left"/>
+      <w:pPr>
+        <w:ind w:left="5760" w:hanging="360"/>
+      </w:pPr>
+      <w:rPr>
+        <w:rFonts w:ascii="Courier New" w:hAnsi="Courier New" w:cs="Courier New" w:hint="default"/>
+      </w:rPr>
+    </w:lvl>
+    <w:lvl w:ilvl="8" w:tplc="20000005" w:tentative="1">
+      <w:start w:val="1"/>
+      <w:numFmt w:val="bullet"/>
+      <w:lvlText w:val=""/>
+      <w:lvlJc w:val="left"/>
+      <w:pPr>
+        <w:ind w:left="6480" w:hanging="360"/>
+      </w:pPr>
+      <w:rPr>
+        <w:rFonts w:ascii="Wingdings" w:hAnsi="Wingdings" w:hint="default"/>
+      </w:rPr>
+    </w:lvl>
+  </w:abstractNum>
+  <w:abstractNum w:abstractNumId="1" w15:restartNumberingAfterBreak="0">
     <w:nsid w:val="4A2D7606"/>
     <w:multiLevelType w:val="hybridMultilevel"/>
     <w:tmpl w:val="8CC4C7C0"/>
@@ -3375,7 +3539,119 @@
       </w:pPr>
     </w:lvl>
   </w:abstractNum>
-  <w:abstractNum w:abstractNumId="1" w15:restartNumberingAfterBreak="0">
+  <w:abstractNum w:abstractNumId="2" w15:restartNumberingAfterBreak="0">
+    <w:nsid w:val="663E14B5"/>
+    <w:multiLevelType w:val="hybridMultilevel"/>
+    <w:tmpl w:val="9ACE5D3C"/>
+    <w:lvl w:ilvl="0" w:tplc="B3765440">
+      <w:numFmt w:val="bullet"/>
+      <w:lvlText w:val=""/>
+      <w:lvlJc w:val="left"/>
+      <w:pPr>
+        <w:ind w:left="720" w:hanging="360"/>
+      </w:pPr>
+      <w:rPr>
+        <w:rFonts w:ascii="Symbol" w:eastAsiaTheme="minorHAnsi" w:hAnsi="Symbol" w:cstheme="minorBidi" w:hint="default"/>
+      </w:rPr>
+    </w:lvl>
+    <w:lvl w:ilvl="1" w:tplc="20000003" w:tentative="1">
+      <w:start w:val="1"/>
+      <w:numFmt w:val="bullet"/>
+      <w:lvlText w:val="o"/>
+      <w:lvlJc w:val="left"/>
+      <w:pPr>
+        <w:ind w:left="1440" w:hanging="360"/>
+      </w:pPr>
+      <w:rPr>
+        <w:rFonts w:ascii="Courier New" w:hAnsi="Courier New" w:cs="Courier New" w:hint="default"/>
+      </w:rPr>
+    </w:lvl>
+    <w:lvl w:ilvl="2" w:tplc="20000005" w:tentative="1">
+      <w:start w:val="1"/>
+      <w:numFmt w:val="bullet"/>
+      <w:lvlText w:val=""/>
+      <w:lvlJc w:val="left"/>
+      <w:pPr>
+        <w:ind w:left="2160" w:hanging="360"/>
+      </w:pPr>
+      <w:rPr>
+        <w:rFonts w:ascii="Wingdings" w:hAnsi="Wingdings" w:hint="default"/>
+      </w:rPr>
+    </w:lvl>
+    <w:lvl w:ilvl="3" w:tplc="20000001" w:tentative="1">
+      <w:start w:val="1"/>
+      <w:numFmt w:val="bullet"/>
+      <w:lvlText w:val=""/>
+      <w:lvlJc w:val="left"/>
+      <w:pPr>
+        <w:ind w:left="2880" w:hanging="360"/>
+      </w:pPr>
+      <w:rPr>
+        <w:rFonts w:ascii="Symbol" w:hAnsi="Symbol" w:hint="default"/>
+      </w:rPr>
+    </w:lvl>
+    <w:lvl w:ilvl="4" w:tplc="20000003" w:tentative="1">
+      <w:start w:val="1"/>
+      <w:numFmt w:val="bullet"/>
+      <w:lvlText w:val="o"/>
+      <w:lvlJc w:val="left"/>
+      <w:pPr>
+        <w:ind w:left="3600" w:hanging="360"/>
+      </w:pPr>
+      <w:rPr>
+        <w:rFonts w:ascii="Courier New" w:hAnsi="Courier New" w:cs="Courier New" w:hint="default"/>
+      </w:rPr>
+    </w:lvl>
+    <w:lvl w:ilvl="5" w:tplc="20000005" w:tentative="1">
+      <w:start w:val="1"/>
+      <w:numFmt w:val="bullet"/>
+      <w:lvlText w:val=""/>
+      <w:lvlJc w:val="left"/>
+      <w:pPr>
+        <w:ind w:left="4320" w:hanging="360"/>
+      </w:pPr>
+      <w:rPr>
+        <w:rFonts w:ascii="Wingdings" w:hAnsi="Wingdings" w:hint="default"/>
+      </w:rPr>
+    </w:lvl>
+    <w:lvl w:ilvl="6" w:tplc="20000001" w:tentative="1">
+      <w:start w:val="1"/>
+      <w:numFmt w:val="bullet"/>
+      <w:lvlText w:val=""/>
+      <w:lvlJc w:val="left"/>
+      <w:pPr>
+        <w:ind w:left="5040" w:hanging="360"/>
+      </w:pPr>
+      <w:rPr>
+        <w:rFonts w:ascii="Symbol" w:hAnsi="Symbol" w:hint="default"/>
+      </w:rPr>
+    </w:lvl>
+    <w:lvl w:ilvl="7" w:tplc="20000003" w:tentative="1">
+      <w:start w:val="1"/>
+      <w:numFmt w:val="bullet"/>
+      <w:lvlText w:val="o"/>
+      <w:lvlJc w:val="left"/>
+      <w:pPr>
+        <w:ind w:left="5760" w:hanging="360"/>
+      </w:pPr>
+      <w:rPr>
+        <w:rFonts w:ascii="Courier New" w:hAnsi="Courier New" w:cs="Courier New" w:hint="default"/>
+      </w:rPr>
+    </w:lvl>
+    <w:lvl w:ilvl="8" w:tplc="20000005" w:tentative="1">
+      <w:start w:val="1"/>
+      <w:numFmt w:val="bullet"/>
+      <w:lvlText w:val=""/>
+      <w:lvlJc w:val="left"/>
+      <w:pPr>
+        <w:ind w:left="6480" w:hanging="360"/>
+      </w:pPr>
+      <w:rPr>
+        <w:rFonts w:ascii="Wingdings" w:hAnsi="Wingdings" w:hint="default"/>
+      </w:rPr>
+    </w:lvl>
+  </w:abstractNum>
+  <w:abstractNum w:abstractNumId="3" w15:restartNumberingAfterBreak="0">
     <w:nsid w:val="6EDE0BA9"/>
     <w:multiLevelType w:val="hybridMultilevel"/>
     <w:tmpl w:val="A0DC8556"/>
@@ -3465,10 +3741,16 @@
     </w:lvl>
   </w:abstractNum>
   <w:num w:numId="1" w16cid:durableId="211694565">
-    <w:abstractNumId w:val="0"/>
+    <w:abstractNumId w:val="1"/>
   </w:num>
   <w:num w:numId="2" w16cid:durableId="880048976">
-    <w:abstractNumId w:val="1"/>
+    <w:abstractNumId w:val="3"/>
+  </w:num>
+  <w:num w:numId="3" w16cid:durableId="359358709">
+    <w:abstractNumId w:val="2"/>
+  </w:num>
+  <w:num w:numId="4" w16cid:durableId="1975985766">
+    <w:abstractNumId w:val="0"/>
   </w:num>
 </w:numbering>
 </file>

</xml_diff>